<commit_message>
Added Attack Concrete Classes and Factory
Flyewight
</commit_message>
<xml_diff>
--- a/Results.docx
+++ b/Results.docx
@@ -1,6 +1,6 @@
 
 <file path=word/document.xml><?xml version="1.0" encoding="utf-8"?>
-<w:document xmlns:wpc="http://schemas.microsoft.com/office/word/2010/wordprocessingCanvas" xmlns:cx="http://schemas.microsoft.com/office/drawing/2014/chartex" xmlns:cx1="http://schemas.microsoft.com/office/drawing/2015/9/8/chartex" xmlns:cx2="http://schemas.microsoft.com/office/drawing/2015/10/21/chartex" xmlns:cx3="http://schemas.microsoft.com/office/drawing/2016/5/9/chartex" xmlns:cx4="http://schemas.microsoft.com/office/drawing/2016/5/10/chartex" xmlns:cx5="http://schemas.microsoft.com/office/drawing/2016/5/11/chartex" xmlns:cx6="http://schemas.microsoft.com/office/drawing/2016/5/12/chartex" xmlns:cx7="http://schemas.microsoft.com/office/drawing/2016/5/13/chartex" xmlns:cx8="http://schemas.microsoft.com/office/drawing/2016/5/14/chartex" xmlns:mc="http://schemas.openxmlformats.org/markup-compatibility/2006" xmlns:aink="http://schemas.microsoft.com/office/drawing/2016/ink" xmlns:am3d="http://schemas.microsoft.com/office/drawing/2017/model3d" xmlns:o="urn:schemas-microsoft-com:office:office" xmlns:r="http://schemas.openxmlformats.org/officeDocument/2006/relationships" xmlns:m="http://schemas.openxmlformats.org/officeDocument/2006/math" xmlns:v="urn:schemas-microsoft-com:vml" xmlns:wp14="http://schemas.microsoft.com/office/word/2010/wordprocessingDrawing" xmlns:wp="http://schemas.openxmlformats.org/drawingml/2006/wordprocessingDrawing" xmlns:w10="urn:schemas-microsoft-com:office:word" xmlns:w="http://schemas.openxmlformats.org/wordprocessingml/2006/main" xmlns:w14="http://schemas.microsoft.com/office/word/2010/wordml" xmlns:w15="http://schemas.microsoft.com/office/word/2012/wordml" xmlns:w16cid="http://schemas.microsoft.com/office/word/2016/wordml/cid" xmlns:w16se="http://schemas.microsoft.com/office/word/2015/wordml/symex" xmlns:wpg="http://schemas.microsoft.com/office/word/2010/wordprocessingGroup" xmlns:wpi="http://schemas.microsoft.com/office/word/2010/wordprocessingInk" xmlns:wne="http://schemas.microsoft.com/office/word/2006/wordml" xmlns:wps="http://schemas.microsoft.com/office/word/2010/wordprocessingShape" mc:Ignorable="w14 w15 w16se w16cid wp14">
+<w:document xmlns:wpc="http://schemas.microsoft.com/office/word/2010/wordprocessingCanvas" xmlns:cx="http://schemas.microsoft.com/office/drawing/2014/chartex" xmlns:cx1="http://schemas.microsoft.com/office/drawing/2015/9/8/chartex" xmlns:cx2="http://schemas.microsoft.com/office/drawing/2015/10/21/chartex" xmlns:cx3="http://schemas.microsoft.com/office/drawing/2016/5/9/chartex" xmlns:cx4="http://schemas.microsoft.com/office/drawing/2016/5/10/chartex" xmlns:cx5="http://schemas.microsoft.com/office/drawing/2016/5/11/chartex" xmlns:cx6="http://schemas.microsoft.com/office/drawing/2016/5/12/chartex" xmlns:cx7="http://schemas.microsoft.com/office/drawing/2016/5/13/chartex" xmlns:cx8="http://schemas.microsoft.com/office/drawing/2016/5/14/chartex" xmlns:mc="http://schemas.openxmlformats.org/markup-compatibility/2006" xmlns:aink="http://schemas.microsoft.com/office/drawing/2016/ink" xmlns:am3d="http://schemas.microsoft.com/office/drawing/2017/model3d" xmlns:o="urn:schemas-microsoft-com:office:office" xmlns:r="http://schemas.openxmlformats.org/officeDocument/2006/relationships" xmlns:m="http://schemas.openxmlformats.org/officeDocument/2006/math" xmlns:v="urn:schemas-microsoft-com:vml" xmlns:wp14="http://schemas.microsoft.com/office/word/2010/wordprocessingDrawing" xmlns:wp="http://schemas.openxmlformats.org/drawingml/2006/wordprocessingDrawing" xmlns:w10="urn:schemas-microsoft-com:office:word" xmlns:w="http://schemas.openxmlformats.org/wordprocessingml/2006/main" xmlns:w14="http://schemas.microsoft.com/office/word/2010/wordml" xmlns:w15="http://schemas.microsoft.com/office/word/2012/wordml" xmlns:w16cex="http://schemas.microsoft.com/office/word/2018/wordml/cex" xmlns:w16cid="http://schemas.microsoft.com/office/word/2016/wordml/cid" xmlns:w16="http://schemas.microsoft.com/office/word/2018/wordml" xmlns:w16se="http://schemas.microsoft.com/office/word/2015/wordml/symex" xmlns:wpg="http://schemas.microsoft.com/office/word/2010/wordprocessingGroup" xmlns:wpi="http://schemas.microsoft.com/office/word/2010/wordprocessingInk" xmlns:wne="http://schemas.microsoft.com/office/word/2006/wordml" xmlns:wps="http://schemas.microsoft.com/office/word/2010/wordprocessingShape" mc:Ignorable="w14 w15 w16se w16cid w16 w16cex wp14">
   <w:body>
     <w:p>
       <w:pPr>
@@ -49,6 +49,93 @@
     </w:p>
     <w:p>
       <w:pPr>
+        <w:rPr>
+          <w:sz w:val="28"/>
+          <w:szCs w:val="28"/>
+        </w:rPr>
+      </w:pPr>
+    </w:p>
+    <w:p>
+      <w:pPr>
+        <w:pStyle w:val="ListParagraph"/>
+        <w:numPr>
+          <w:ilvl w:val="0"/>
+          <w:numId w:val="1"/>
+        </w:numPr>
+        <w:rPr>
+          <w:sz w:val="28"/>
+          <w:szCs w:val="28"/>
+        </w:rPr>
+      </w:pPr>
+      <w:r>
+        <w:rPr>
+          <w:sz w:val="28"/>
+          <w:szCs w:val="28"/>
+        </w:rPr>
+        <w:t>Created Factories for Hero and Monster (Steven Zuelke)</w:t>
+      </w:r>
+    </w:p>
+    <w:p>
+      <w:pPr>
+        <w:pStyle w:val="ListParagraph"/>
+        <w:rPr>
+          <w:sz w:val="28"/>
+          <w:szCs w:val="28"/>
+        </w:rPr>
+      </w:pPr>
+    </w:p>
+    <w:p>
+      <w:pPr>
+        <w:pStyle w:val="ListParagraph"/>
+        <w:rPr>
+          <w:sz w:val="28"/>
+          <w:szCs w:val="28"/>
+        </w:rPr>
+      </w:pPr>
+      <w:r>
+        <w:rPr>
+          <w:noProof/>
+        </w:rPr>
+        <w:drawing>
+          <wp:inline distT="0" distB="0" distL="0" distR="0" wp14:anchorId="343C631B" wp14:editId="552980FD">
+            <wp:extent cx="2468880" cy="2411906"/>
+            <wp:effectExtent l="0" t="0" r="7620" b="7620"/>
+            <wp:docPr id="1" name="Picture 1"/>
+            <wp:cNvGraphicFramePr>
+              <a:graphicFrameLocks xmlns:a="http://schemas.openxmlformats.org/drawingml/2006/main" noChangeAspect="1"/>
+            </wp:cNvGraphicFramePr>
+            <a:graphic xmlns:a="http://schemas.openxmlformats.org/drawingml/2006/main">
+              <a:graphicData uri="http://schemas.openxmlformats.org/drawingml/2006/picture">
+                <pic:pic xmlns:pic="http://schemas.openxmlformats.org/drawingml/2006/picture">
+                  <pic:nvPicPr>
+                    <pic:cNvPr id="1" name=""/>
+                    <pic:cNvPicPr/>
+                  </pic:nvPicPr>
+                  <pic:blipFill>
+                    <a:blip r:embed="rId5"/>
+                    <a:stretch>
+                      <a:fillRect/>
+                    </a:stretch>
+                  </pic:blipFill>
+                  <pic:spPr>
+                    <a:xfrm>
+                      <a:off x="0" y="0"/>
+                      <a:ext cx="2476823" cy="2419666"/>
+                    </a:xfrm>
+                    <a:prstGeom prst="rect">
+                      <a:avLst/>
+                    </a:prstGeom>
+                  </pic:spPr>
+                </pic:pic>
+              </a:graphicData>
+            </a:graphic>
+          </wp:inline>
+        </w:drawing>
+      </w:r>
+    </w:p>
+    <w:p>
+      <w:pPr>
+        <w:pStyle w:val="ListParagraph"/>
         <w:rPr>
           <w:sz w:val="28"/>
           <w:szCs w:val="28"/>
@@ -79,11 +166,11 @@
 </file>
 
 <file path=word/numbering.xml><?xml version="1.0" encoding="utf-8"?>
-<w:numbering xmlns:wpc="http://schemas.microsoft.com/office/word/2010/wordprocessingCanvas" xmlns:cx="http://schemas.microsoft.com/office/drawing/2014/chartex" xmlns:cx1="http://schemas.microsoft.com/office/drawing/2015/9/8/chartex" xmlns:cx2="http://schemas.microsoft.com/office/drawing/2015/10/21/chartex" xmlns:cx3="http://schemas.microsoft.com/office/drawing/2016/5/9/chartex" xmlns:cx4="http://schemas.microsoft.com/office/drawing/2016/5/10/chartex" xmlns:cx5="http://schemas.microsoft.com/office/drawing/2016/5/11/chartex" xmlns:cx6="http://schemas.microsoft.com/office/drawing/2016/5/12/chartex" xmlns:cx7="http://schemas.microsoft.com/office/drawing/2016/5/13/chartex" xmlns:cx8="http://schemas.microsoft.com/office/drawing/2016/5/14/chartex" xmlns:mc="http://schemas.openxmlformats.org/markup-compatibility/2006" xmlns:aink="http://schemas.microsoft.com/office/drawing/2016/ink" xmlns:am3d="http://schemas.microsoft.com/office/drawing/2017/model3d" xmlns:o="urn:schemas-microsoft-com:office:office" xmlns:r="http://schemas.openxmlformats.org/officeDocument/2006/relationships" xmlns:m="http://schemas.openxmlformats.org/officeDocument/2006/math" xmlns:v="urn:schemas-microsoft-com:vml" xmlns:wp14="http://schemas.microsoft.com/office/word/2010/wordprocessingDrawing" xmlns:wp="http://schemas.openxmlformats.org/drawingml/2006/wordprocessingDrawing" xmlns:w10="urn:schemas-microsoft-com:office:word" xmlns:w="http://schemas.openxmlformats.org/wordprocessingml/2006/main" xmlns:w14="http://schemas.microsoft.com/office/word/2010/wordml" xmlns:w15="http://schemas.microsoft.com/office/word/2012/wordml" xmlns:w16cid="http://schemas.microsoft.com/office/word/2016/wordml/cid" xmlns:w16se="http://schemas.microsoft.com/office/word/2015/wordml/symex" xmlns:wpg="http://schemas.microsoft.com/office/word/2010/wordprocessingGroup" xmlns:wpi="http://schemas.microsoft.com/office/word/2010/wordprocessingInk" xmlns:wne="http://schemas.microsoft.com/office/word/2006/wordml" xmlns:wps="http://schemas.microsoft.com/office/word/2010/wordprocessingShape" mc:Ignorable="w14 w15 w16se w16cid wp14">
+<w:numbering xmlns:wpc="http://schemas.microsoft.com/office/word/2010/wordprocessingCanvas" xmlns:cx="http://schemas.microsoft.com/office/drawing/2014/chartex" xmlns:cx1="http://schemas.microsoft.com/office/drawing/2015/9/8/chartex" xmlns:cx2="http://schemas.microsoft.com/office/drawing/2015/10/21/chartex" xmlns:cx3="http://schemas.microsoft.com/office/drawing/2016/5/9/chartex" xmlns:cx4="http://schemas.microsoft.com/office/drawing/2016/5/10/chartex" xmlns:cx5="http://schemas.microsoft.com/office/drawing/2016/5/11/chartex" xmlns:cx6="http://schemas.microsoft.com/office/drawing/2016/5/12/chartex" xmlns:cx7="http://schemas.microsoft.com/office/drawing/2016/5/13/chartex" xmlns:cx8="http://schemas.microsoft.com/office/drawing/2016/5/14/chartex" xmlns:mc="http://schemas.openxmlformats.org/markup-compatibility/2006" xmlns:aink="http://schemas.microsoft.com/office/drawing/2016/ink" xmlns:am3d="http://schemas.microsoft.com/office/drawing/2017/model3d" xmlns:o="urn:schemas-microsoft-com:office:office" xmlns:r="http://schemas.openxmlformats.org/officeDocument/2006/relationships" xmlns:m="http://schemas.openxmlformats.org/officeDocument/2006/math" xmlns:v="urn:schemas-microsoft-com:vml" xmlns:wp14="http://schemas.microsoft.com/office/word/2010/wordprocessingDrawing" xmlns:wp="http://schemas.openxmlformats.org/drawingml/2006/wordprocessingDrawing" xmlns:w10="urn:schemas-microsoft-com:office:word" xmlns:w="http://schemas.openxmlformats.org/wordprocessingml/2006/main" xmlns:w14="http://schemas.microsoft.com/office/word/2010/wordml" xmlns:w15="http://schemas.microsoft.com/office/word/2012/wordml" xmlns:w16cex="http://schemas.microsoft.com/office/word/2018/wordml/cex" xmlns:w16cid="http://schemas.microsoft.com/office/word/2016/wordml/cid" xmlns:w16="http://schemas.microsoft.com/office/word/2018/wordml" xmlns:w16se="http://schemas.microsoft.com/office/word/2015/wordml/symex" xmlns:wpg="http://schemas.microsoft.com/office/word/2010/wordprocessingGroup" xmlns:wpi="http://schemas.microsoft.com/office/word/2010/wordprocessingInk" xmlns:wne="http://schemas.microsoft.com/office/word/2006/wordml" xmlns:wps="http://schemas.microsoft.com/office/word/2010/wordprocessingShape" mc:Ignorable="w14 w15 w16se w16cid w16 w16cex wp14">
   <w:abstractNum w:abstractNumId="0" w15:restartNumberingAfterBreak="0">
     <w:nsid w:val="6C2E78F1"/>
     <w:multiLevelType w:val="hybridMultilevel"/>
-    <w:tmpl w:val="23CE2320"/>
+    <w:tmpl w:val="C0E4704E"/>
     <w:lvl w:ilvl="0" w:tplc="0409000F">
       <w:start w:val="1"/>
       <w:numFmt w:val="decimal"/>
@@ -173,7 +260,7 @@
 </file>
 
 <file path=word/styles.xml><?xml version="1.0" encoding="utf-8"?>
-<w:styles xmlns:mc="http://schemas.openxmlformats.org/markup-compatibility/2006" xmlns:r="http://schemas.openxmlformats.org/officeDocument/2006/relationships" xmlns:w="http://schemas.openxmlformats.org/wordprocessingml/2006/main" xmlns:w14="http://schemas.microsoft.com/office/word/2010/wordml" xmlns:w15="http://schemas.microsoft.com/office/word/2012/wordml" xmlns:w16cid="http://schemas.microsoft.com/office/word/2016/wordml/cid" xmlns:w16se="http://schemas.microsoft.com/office/word/2015/wordml/symex" mc:Ignorable="w14 w15 w16se w16cid">
+<w:styles xmlns:mc="http://schemas.openxmlformats.org/markup-compatibility/2006" xmlns:r="http://schemas.openxmlformats.org/officeDocument/2006/relationships" xmlns:w="http://schemas.openxmlformats.org/wordprocessingml/2006/main" xmlns:w14="http://schemas.microsoft.com/office/word/2010/wordml" xmlns:w15="http://schemas.microsoft.com/office/word/2012/wordml" xmlns:w16cex="http://schemas.microsoft.com/office/word/2018/wordml/cex" xmlns:w16cid="http://schemas.microsoft.com/office/word/2016/wordml/cid" xmlns:w16="http://schemas.microsoft.com/office/word/2018/wordml" xmlns:w16se="http://schemas.microsoft.com/office/word/2015/wordml/symex" mc:Ignorable="w14 w15 w16se w16cid w16 w16cex">
   <w:docDefaults>
     <w:rPrDefault>
       <w:rPr>
@@ -295,6 +382,7 @@
     <w:lsdException w:name="HTML Sample" w:semiHidden="1" w:unhideWhenUsed="1"/>
     <w:lsdException w:name="HTML Typewriter" w:semiHidden="1" w:unhideWhenUsed="1"/>
     <w:lsdException w:name="HTML Variable" w:semiHidden="1" w:unhideWhenUsed="1"/>
+    <w:lsdException w:name="Normal Table" w:semiHidden="1" w:unhideWhenUsed="1"/>
     <w:lsdException w:name="annotation subject" w:semiHidden="1" w:unhideWhenUsed="1"/>
     <w:lsdException w:name="No List" w:semiHidden="1" w:unhideWhenUsed="1"/>
     <w:lsdException w:name="Outline List 1" w:semiHidden="1" w:unhideWhenUsed="1"/>
@@ -340,9 +428,11 @@
     <w:lsdException w:name="Table Subtle 1" w:semiHidden="1" w:unhideWhenUsed="1"/>
     <w:lsdException w:name="Table Subtle 2" w:semiHidden="1" w:unhideWhenUsed="1"/>
     <w:lsdException w:name="Table Web 1" w:semiHidden="1" w:unhideWhenUsed="1"/>
+    <w:lsdException w:name="Table Web 2" w:semiHidden="1" w:unhideWhenUsed="1"/>
     <w:lsdException w:name="Table Web 3" w:semiHidden="1" w:unhideWhenUsed="1"/>
     <w:lsdException w:name="Balloon Text" w:semiHidden="1" w:unhideWhenUsed="1"/>
     <w:lsdException w:name="Table Grid" w:uiPriority="39"/>
+    <w:lsdException w:name="Table Theme" w:semiHidden="1" w:unhideWhenUsed="1"/>
     <w:lsdException w:name="Placeholder Text" w:semiHidden="1"/>
     <w:lsdException w:name="No Spacing" w:uiPriority="1" w:qFormat="1"/>
     <w:lsdException w:name="Light Shading" w:uiPriority="60"/>

</xml_diff>

<commit_message>
Added potions in Hero and toString method
</commit_message>
<xml_diff>
--- a/Results.docx
+++ b/Results.docx
@@ -227,12 +227,115 @@
           <w:szCs w:val="28"/>
         </w:rPr>
       </w:pPr>
-      <w:r>
-        <w:rPr>
-          <w:sz w:val="28"/>
-          <w:szCs w:val="28"/>
-        </w:rPr>
+    </w:p>
+    <w:p>
+      <w:pPr>
+        <w:rPr>
+          <w:sz w:val="28"/>
+          <w:szCs w:val="28"/>
+        </w:rPr>
+      </w:pPr>
+    </w:p>
+    <w:p>
+      <w:pPr>
+        <w:rPr>
+          <w:sz w:val="28"/>
+          <w:szCs w:val="28"/>
+        </w:rPr>
+      </w:pPr>
+      <w:r>
+        <w:rPr>
+          <w:sz w:val="28"/>
+          <w:szCs w:val="28"/>
+        </w:rPr>
+        <w:lastRenderedPageBreak/>
         <w:t xml:space="preserve">3. </w:t>
+      </w:r>
+      <w:r>
+        <w:rPr>
+          <w:sz w:val="28"/>
+          <w:szCs w:val="28"/>
+        </w:rPr>
+        <w:t xml:space="preserve">Added potions and pillars to hero class with </w:t>
+      </w:r>
+      <w:proofErr w:type="spellStart"/>
+      <w:r>
+        <w:rPr>
+          <w:sz w:val="28"/>
+          <w:szCs w:val="28"/>
+        </w:rPr>
+        <w:t>tostring</w:t>
+      </w:r>
+      <w:proofErr w:type="spellEnd"/>
+      <w:r>
+        <w:rPr>
+          <w:sz w:val="28"/>
+          <w:szCs w:val="28"/>
+        </w:rPr>
+        <w:t xml:space="preserve"> method</w:t>
+      </w:r>
+    </w:p>
+    <w:p>
+      <w:pPr>
+        <w:rPr>
+          <w:sz w:val="28"/>
+          <w:szCs w:val="28"/>
+        </w:rPr>
+      </w:pPr>
+      <w:r>
+        <w:rPr>
+          <w:noProof/>
+        </w:rPr>
+        <w:drawing>
+          <wp:inline distT="0" distB="0" distL="0" distR="0" wp14:anchorId="7EE55DCA" wp14:editId="5CBFF74C">
+            <wp:extent cx="5943600" cy="6766560"/>
+            <wp:effectExtent l="0" t="0" r="0" b="0"/>
+            <wp:docPr id="3" name="Picture 3"/>
+            <wp:cNvGraphicFramePr>
+              <a:graphicFrameLocks xmlns:a="http://schemas.openxmlformats.org/drawingml/2006/main" noChangeAspect="1"/>
+            </wp:cNvGraphicFramePr>
+            <a:graphic xmlns:a="http://schemas.openxmlformats.org/drawingml/2006/main">
+              <a:graphicData uri="http://schemas.openxmlformats.org/drawingml/2006/picture">
+                <pic:pic xmlns:pic="http://schemas.openxmlformats.org/drawingml/2006/picture">
+                  <pic:nvPicPr>
+                    <pic:cNvPr id="1" name=""/>
+                    <pic:cNvPicPr/>
+                  </pic:nvPicPr>
+                  <pic:blipFill>
+                    <a:blip r:embed="rId7"/>
+                    <a:stretch>
+                      <a:fillRect/>
+                    </a:stretch>
+                  </pic:blipFill>
+                  <pic:spPr>
+                    <a:xfrm>
+                      <a:off x="0" y="0"/>
+                      <a:ext cx="5943600" cy="6766560"/>
+                    </a:xfrm>
+                    <a:prstGeom prst="rect">
+                      <a:avLst/>
+                    </a:prstGeom>
+                  </pic:spPr>
+                </pic:pic>
+              </a:graphicData>
+            </a:graphic>
+          </wp:inline>
+        </w:drawing>
+      </w:r>
+    </w:p>
+    <w:p>
+      <w:pPr>
+        <w:rPr>
+          <w:sz w:val="28"/>
+          <w:szCs w:val="28"/>
+        </w:rPr>
+      </w:pPr>
+      <w:r>
+        <w:rPr>
+          <w:sz w:val="28"/>
+          <w:szCs w:val="28"/>
+        </w:rPr>
+        <w:t xml:space="preserve">4. </w:t>
       </w:r>
     </w:p>
     <w:sectPr>

</xml_diff>

<commit_message>
Fixed Errors, and Put together
</commit_message>
<xml_diff>
--- a/Results.docx
+++ b/Results.docx
@@ -16,6 +16,38 @@
         </w:rPr>
         <w:t>Steven Zuelke</w:t>
       </w:r>
+    </w:p>
+    <w:p>
+      <w:pPr>
+        <w:rPr>
+          <w:sz w:val="28"/>
+          <w:szCs w:val="28"/>
+        </w:rPr>
+      </w:pPr>
+      <w:r>
+        <w:rPr>
+          <w:sz w:val="28"/>
+          <w:szCs w:val="28"/>
+        </w:rPr>
+        <w:t xml:space="preserve">Sean </w:t>
+      </w:r>
+      <w:proofErr w:type="spellStart"/>
+      <w:r>
+        <w:rPr>
+          <w:sz w:val="28"/>
+          <w:szCs w:val="28"/>
+        </w:rPr>
+        <w:t>Zahller</w:t>
+      </w:r>
+      <w:proofErr w:type="spellEnd"/>
+    </w:p>
+    <w:p>
+      <w:pPr>
+        <w:rPr>
+          <w:sz w:val="28"/>
+          <w:szCs w:val="28"/>
+        </w:rPr>
+      </w:pPr>
     </w:p>
     <w:p>
       <w:pPr>
@@ -166,7 +198,39 @@
           <w:sz w:val="28"/>
           <w:szCs w:val="28"/>
         </w:rPr>
-        <w:t>. Moved special attacks from normal class to dungeoncharacter, which calls the SpecialAttack class’s attack method</w:t>
+        <w:t xml:space="preserve">. Moved special attacks from normal class to </w:t>
+      </w:r>
+      <w:proofErr w:type="spellStart"/>
+      <w:r>
+        <w:rPr>
+          <w:sz w:val="28"/>
+          <w:szCs w:val="28"/>
+        </w:rPr>
+        <w:t>dungeoncharacter</w:t>
+      </w:r>
+      <w:proofErr w:type="spellEnd"/>
+      <w:r>
+        <w:rPr>
+          <w:sz w:val="28"/>
+          <w:szCs w:val="28"/>
+        </w:rPr>
+        <w:t xml:space="preserve">, which calls the </w:t>
+      </w:r>
+      <w:proofErr w:type="spellStart"/>
+      <w:r>
+        <w:rPr>
+          <w:sz w:val="28"/>
+          <w:szCs w:val="28"/>
+        </w:rPr>
+        <w:t>SpecialAttack</w:t>
+      </w:r>
+      <w:proofErr w:type="spellEnd"/>
+      <w:r>
+        <w:rPr>
+          <w:sz w:val="28"/>
+          <w:szCs w:val="28"/>
+        </w:rPr>
+        <w:t xml:space="preserve"> class’s attack method</w:t>
       </w:r>
     </w:p>
     <w:p>
@@ -262,7 +326,23 @@
           <w:sz w:val="28"/>
           <w:szCs w:val="28"/>
         </w:rPr>
-        <w:t>Added potions and pillars to hero class with tostring method</w:t>
+        <w:t xml:space="preserve">Added potions and pillars to hero class with </w:t>
+      </w:r>
+      <w:proofErr w:type="spellStart"/>
+      <w:r>
+        <w:rPr>
+          <w:sz w:val="28"/>
+          <w:szCs w:val="28"/>
+        </w:rPr>
+        <w:t>tostring</w:t>
+      </w:r>
+      <w:proofErr w:type="spellEnd"/>
+      <w:r>
+        <w:rPr>
+          <w:sz w:val="28"/>
+          <w:szCs w:val="28"/>
+        </w:rPr>
+        <w:t xml:space="preserve"> method</w:t>
       </w:r>
     </w:p>
     <w:p>
@@ -341,35 +421,67 @@
           <w:sz w:val="28"/>
           <w:szCs w:val="28"/>
         </w:rPr>
+        <w:t>4.</w:t>
+      </w:r>
+      <w:r>
+        <w:rPr>
+          <w:sz w:val="28"/>
+          <w:szCs w:val="28"/>
+        </w:rPr>
+        <w:t xml:space="preserve"> Put </w:t>
+      </w:r>
+      <w:proofErr w:type="spellStart"/>
+      <w:r>
+        <w:rPr>
+          <w:sz w:val="28"/>
+          <w:szCs w:val="28"/>
+        </w:rPr>
+        <w:t>BattleChoices</w:t>
+      </w:r>
+      <w:proofErr w:type="spellEnd"/>
+      <w:r>
+        <w:rPr>
+          <w:sz w:val="28"/>
+          <w:szCs w:val="28"/>
+        </w:rPr>
+        <w:t xml:space="preserve"> up into hero class </w:t>
+      </w:r>
+      <w:r>
+        <w:rPr>
+          <w:sz w:val="28"/>
+          <w:szCs w:val="28"/>
+        </w:rPr>
+        <w:t xml:space="preserve">referencing the </w:t>
+      </w:r>
+      <w:proofErr w:type="spellStart"/>
+      <w:r>
+        <w:rPr>
+          <w:sz w:val="28"/>
+          <w:szCs w:val="28"/>
+        </w:rPr>
+        <w:t>specialAttack</w:t>
+      </w:r>
+      <w:proofErr w:type="spellEnd"/>
+      <w:r>
+        <w:rPr>
+          <w:sz w:val="28"/>
+          <w:szCs w:val="28"/>
+        </w:rPr>
+        <w:t xml:space="preserve"> class’s name for the menu </w:t>
+      </w:r>
+    </w:p>
+    <w:p>
+      <w:pPr>
+        <w:rPr>
+          <w:sz w:val="28"/>
+          <w:szCs w:val="28"/>
+        </w:rPr>
+      </w:pPr>
+      <w:r>
+        <w:rPr>
+          <w:noProof/>
+        </w:rPr>
         <w:lastRenderedPageBreak/>
-        <w:t>4.</w:t>
-      </w:r>
-      <w:r>
-        <w:rPr>
-          <w:sz w:val="28"/>
-          <w:szCs w:val="28"/>
-        </w:rPr>
-        <w:t xml:space="preserve"> Put BattleChoices up into hero class </w:t>
-      </w:r>
-      <w:r>
-        <w:rPr>
-          <w:sz w:val="28"/>
-          <w:szCs w:val="28"/>
-        </w:rPr>
-        <w:t xml:space="preserve">referencing the specialAttack class’s name for the menu </w:t>
-      </w:r>
-    </w:p>
-    <w:p>
-      <w:pPr>
-        <w:rPr>
-          <w:sz w:val="28"/>
-          <w:szCs w:val="28"/>
-        </w:rPr>
-      </w:pPr>
-      <w:r>
-        <w:rPr>
-          <w:noProof/>
-        </w:rPr>
         <w:drawing>
           <wp:inline distT="0" distB="0" distL="0" distR="0" wp14:anchorId="651F8FD0" wp14:editId="7DE762AD">
             <wp:extent cx="5943600" cy="7007225"/>
@@ -422,6 +534,475 @@
         <w:t xml:space="preserve"> </w:t>
       </w:r>
     </w:p>
+    <w:p>
+      <w:pPr>
+        <w:ind w:left="360"/>
+        <w:rPr>
+          <w:sz w:val="28"/>
+          <w:szCs w:val="28"/>
+        </w:rPr>
+      </w:pPr>
+      <w:r>
+        <w:rPr>
+          <w:sz w:val="28"/>
+          <w:szCs w:val="28"/>
+        </w:rPr>
+        <w:t xml:space="preserve">5. </w:t>
+      </w:r>
+      <w:r>
+        <w:rPr>
+          <w:sz w:val="28"/>
+          <w:szCs w:val="28"/>
+        </w:rPr>
+        <w:t xml:space="preserve">Created the following classes: Goblin(Monster), </w:t>
+      </w:r>
+      <w:proofErr w:type="spellStart"/>
+      <w:r>
+        <w:rPr>
+          <w:sz w:val="28"/>
+          <w:szCs w:val="28"/>
+        </w:rPr>
+        <w:t>GoblinAttack</w:t>
+      </w:r>
+      <w:proofErr w:type="spellEnd"/>
+      <w:r>
+        <w:rPr>
+          <w:sz w:val="28"/>
+          <w:szCs w:val="28"/>
+        </w:rPr>
+        <w:t xml:space="preserve"> Barbarian(Hero), </w:t>
+      </w:r>
+      <w:proofErr w:type="spellStart"/>
+      <w:r>
+        <w:rPr>
+          <w:sz w:val="28"/>
+          <w:szCs w:val="28"/>
+        </w:rPr>
+        <w:t>BarbarianAttack</w:t>
+      </w:r>
+      <w:proofErr w:type="spellEnd"/>
+      <w:r>
+        <w:rPr>
+          <w:sz w:val="28"/>
+          <w:szCs w:val="28"/>
+        </w:rPr>
+        <w:t xml:space="preserve">, Dragon(Monster), </w:t>
+      </w:r>
+      <w:proofErr w:type="spellStart"/>
+      <w:r>
+        <w:rPr>
+          <w:sz w:val="28"/>
+          <w:szCs w:val="28"/>
+        </w:rPr>
+        <w:t>DragonAttack</w:t>
+      </w:r>
+      <w:proofErr w:type="spellEnd"/>
+      <w:r>
+        <w:rPr>
+          <w:sz w:val="28"/>
+          <w:szCs w:val="28"/>
+        </w:rPr>
+        <w:t xml:space="preserve">, Rogue (Hero), </w:t>
+      </w:r>
+      <w:proofErr w:type="spellStart"/>
+      <w:r>
+        <w:rPr>
+          <w:sz w:val="28"/>
+          <w:szCs w:val="28"/>
+        </w:rPr>
+        <w:t>RogueAttack</w:t>
+      </w:r>
+      <w:proofErr w:type="spellEnd"/>
+    </w:p>
+    <w:p>
+      <w:pPr>
+        <w:rPr>
+          <w:sz w:val="28"/>
+          <w:szCs w:val="28"/>
+        </w:rPr>
+      </w:pPr>
+    </w:p>
+    <w:p>
+      <w:pPr>
+        <w:rPr>
+          <w:sz w:val="28"/>
+          <w:szCs w:val="28"/>
+        </w:rPr>
+      </w:pPr>
+      <w:r>
+        <w:rPr>
+          <w:noProof/>
+          <w:sz w:val="28"/>
+          <w:szCs w:val="28"/>
+        </w:rPr>
+        <w:drawing>
+          <wp:inline distT="0" distB="0" distL="0" distR="0" wp14:anchorId="6E20BB52" wp14:editId="40163108">
+            <wp:extent cx="5943600" cy="3340378"/>
+            <wp:effectExtent l="0" t="0" r="0" b="0"/>
+            <wp:docPr id="5" name="Picture 5"/>
+            <wp:cNvGraphicFramePr>
+              <a:graphicFrameLocks xmlns:a="http://schemas.openxmlformats.org/drawingml/2006/main" noChangeAspect="1"/>
+            </wp:cNvGraphicFramePr>
+            <a:graphic xmlns:a="http://schemas.openxmlformats.org/drawingml/2006/main">
+              <a:graphicData uri="http://schemas.openxmlformats.org/drawingml/2006/picture">
+                <pic:pic xmlns:pic="http://schemas.openxmlformats.org/drawingml/2006/picture">
+                  <pic:nvPicPr>
+                    <pic:cNvPr id="0" name="Picture 2"/>
+                    <pic:cNvPicPr>
+                      <a:picLocks noChangeAspect="1" noChangeArrowheads="1"/>
+                    </pic:cNvPicPr>
+                  </pic:nvPicPr>
+                  <pic:blipFill>
+                    <a:blip r:embed="rId9">
+                      <a:extLst>
+                        <a:ext uri="{28A0092B-C50C-407E-A947-70E740481C1C}">
+                          <a14:useLocalDpi xmlns:a14="http://schemas.microsoft.com/office/drawing/2010/main" val="0"/>
+                        </a:ext>
+                      </a:extLst>
+                    </a:blip>
+                    <a:srcRect/>
+                    <a:stretch>
+                      <a:fillRect/>
+                    </a:stretch>
+                  </pic:blipFill>
+                  <pic:spPr bwMode="auto">
+                    <a:xfrm>
+                      <a:off x="0" y="0"/>
+                      <a:ext cx="5943600" cy="3340378"/>
+                    </a:xfrm>
+                    <a:prstGeom prst="rect">
+                      <a:avLst/>
+                    </a:prstGeom>
+                    <a:noFill/>
+                  </pic:spPr>
+                </pic:pic>
+              </a:graphicData>
+            </a:graphic>
+          </wp:inline>
+        </w:drawing>
+      </w:r>
+      <w:r>
+        <w:rPr>
+          <w:noProof/>
+          <w:sz w:val="28"/>
+          <w:szCs w:val="28"/>
+        </w:rPr>
+        <w:drawing>
+          <wp:inline distT="0" distB="0" distL="0" distR="0" wp14:anchorId="384EFADD" wp14:editId="347D15DB">
+            <wp:extent cx="5943600" cy="3340378"/>
+            <wp:effectExtent l="0" t="0" r="0" b="0"/>
+            <wp:docPr id="6" name="Picture 6"/>
+            <wp:cNvGraphicFramePr>
+              <a:graphicFrameLocks xmlns:a="http://schemas.openxmlformats.org/drawingml/2006/main" noChangeAspect="1"/>
+            </wp:cNvGraphicFramePr>
+            <a:graphic xmlns:a="http://schemas.openxmlformats.org/drawingml/2006/main">
+              <a:graphicData uri="http://schemas.openxmlformats.org/drawingml/2006/picture">
+                <pic:pic xmlns:pic="http://schemas.openxmlformats.org/drawingml/2006/picture">
+                  <pic:nvPicPr>
+                    <pic:cNvPr id="0" name="Picture 3"/>
+                    <pic:cNvPicPr>
+                      <a:picLocks noChangeAspect="1" noChangeArrowheads="1"/>
+                    </pic:cNvPicPr>
+                  </pic:nvPicPr>
+                  <pic:blipFill>
+                    <a:blip r:embed="rId10">
+                      <a:extLst>
+                        <a:ext uri="{28A0092B-C50C-407E-A947-70E740481C1C}">
+                          <a14:useLocalDpi xmlns:a14="http://schemas.microsoft.com/office/drawing/2010/main" val="0"/>
+                        </a:ext>
+                      </a:extLst>
+                    </a:blip>
+                    <a:srcRect/>
+                    <a:stretch>
+                      <a:fillRect/>
+                    </a:stretch>
+                  </pic:blipFill>
+                  <pic:spPr bwMode="auto">
+                    <a:xfrm>
+                      <a:off x="0" y="0"/>
+                      <a:ext cx="5943600" cy="3340378"/>
+                    </a:xfrm>
+                    <a:prstGeom prst="rect">
+                      <a:avLst/>
+                    </a:prstGeom>
+                    <a:noFill/>
+                  </pic:spPr>
+                </pic:pic>
+              </a:graphicData>
+            </a:graphic>
+          </wp:inline>
+        </w:drawing>
+      </w:r>
+    </w:p>
+    <w:p>
+      <w:pPr>
+        <w:rPr>
+          <w:sz w:val="28"/>
+          <w:szCs w:val="28"/>
+        </w:rPr>
+      </w:pPr>
+      <w:r>
+        <w:rPr>
+          <w:noProof/>
+        </w:rPr>
+        <w:lastRenderedPageBreak/>
+        <w:drawing>
+          <wp:inline distT="0" distB="0" distL="0" distR="0" wp14:anchorId="4AF9BE10" wp14:editId="01B09770">
+            <wp:extent cx="5943600" cy="3341370"/>
+            <wp:effectExtent l="0" t="0" r="0" b="0"/>
+            <wp:docPr id="7" name="Picture 7"/>
+            <wp:cNvGraphicFramePr>
+              <a:graphicFrameLocks xmlns:a="http://schemas.openxmlformats.org/drawingml/2006/main" noChangeAspect="1"/>
+            </wp:cNvGraphicFramePr>
+            <a:graphic xmlns:a="http://schemas.openxmlformats.org/drawingml/2006/main">
+              <a:graphicData uri="http://schemas.openxmlformats.org/drawingml/2006/picture">
+                <pic:pic xmlns:pic="http://schemas.openxmlformats.org/drawingml/2006/picture">
+                  <pic:nvPicPr>
+                    <pic:cNvPr id="0" name="Picture 3"/>
+                    <pic:cNvPicPr>
+                      <a:picLocks noChangeAspect="1" noChangeArrowheads="1"/>
+                    </pic:cNvPicPr>
+                  </pic:nvPicPr>
+                  <pic:blipFill>
+                    <a:blip r:embed="rId11">
+                      <a:extLst>
+                        <a:ext uri="{28A0092B-C50C-407E-A947-70E740481C1C}">
+                          <a14:useLocalDpi xmlns:a14="http://schemas.microsoft.com/office/drawing/2010/main" val="0"/>
+                        </a:ext>
+                      </a:extLst>
+                    </a:blip>
+                    <a:srcRect/>
+                    <a:stretch>
+                      <a:fillRect/>
+                    </a:stretch>
+                  </pic:blipFill>
+                  <pic:spPr bwMode="auto">
+                    <a:xfrm>
+                      <a:off x="0" y="0"/>
+                      <a:ext cx="5943600" cy="3341370"/>
+                    </a:xfrm>
+                    <a:prstGeom prst="rect">
+                      <a:avLst/>
+                    </a:prstGeom>
+                    <a:noFill/>
+                    <a:ln>
+                      <a:noFill/>
+                    </a:ln>
+                  </pic:spPr>
+                </pic:pic>
+              </a:graphicData>
+            </a:graphic>
+          </wp:inline>
+        </w:drawing>
+      </w:r>
+    </w:p>
+    <w:p>
+      <w:pPr>
+        <w:rPr>
+          <w:sz w:val="28"/>
+          <w:szCs w:val="28"/>
+        </w:rPr>
+      </w:pPr>
+      <w:r>
+        <w:rPr>
+          <w:noProof/>
+        </w:rPr>
+        <w:drawing>
+          <wp:inline distT="0" distB="0" distL="0" distR="0" wp14:anchorId="17CB0721" wp14:editId="2CDC8D63">
+            <wp:extent cx="5943600" cy="3341370"/>
+            <wp:effectExtent l="0" t="0" r="0" b="0"/>
+            <wp:docPr id="8" name="Picture 8"/>
+            <wp:cNvGraphicFramePr>
+              <a:graphicFrameLocks xmlns:a="http://schemas.openxmlformats.org/drawingml/2006/main" noChangeAspect="1"/>
+            </wp:cNvGraphicFramePr>
+            <a:graphic xmlns:a="http://schemas.openxmlformats.org/drawingml/2006/main">
+              <a:graphicData uri="http://schemas.openxmlformats.org/drawingml/2006/picture">
+                <pic:pic xmlns:pic="http://schemas.openxmlformats.org/drawingml/2006/picture">
+                  <pic:nvPicPr>
+                    <pic:cNvPr id="0" name="Picture 5"/>
+                    <pic:cNvPicPr>
+                      <a:picLocks noChangeAspect="1" noChangeArrowheads="1"/>
+                    </pic:cNvPicPr>
+                  </pic:nvPicPr>
+                  <pic:blipFill>
+                    <a:blip r:embed="rId12">
+                      <a:extLst>
+                        <a:ext uri="{28A0092B-C50C-407E-A947-70E740481C1C}">
+                          <a14:useLocalDpi xmlns:a14="http://schemas.microsoft.com/office/drawing/2010/main" val="0"/>
+                        </a:ext>
+                      </a:extLst>
+                    </a:blip>
+                    <a:srcRect/>
+                    <a:stretch>
+                      <a:fillRect/>
+                    </a:stretch>
+                  </pic:blipFill>
+                  <pic:spPr bwMode="auto">
+                    <a:xfrm>
+                      <a:off x="0" y="0"/>
+                      <a:ext cx="5943600" cy="3341370"/>
+                    </a:xfrm>
+                    <a:prstGeom prst="rect">
+                      <a:avLst/>
+                    </a:prstGeom>
+                    <a:noFill/>
+                    <a:ln>
+                      <a:noFill/>
+                    </a:ln>
+                  </pic:spPr>
+                </pic:pic>
+              </a:graphicData>
+            </a:graphic>
+          </wp:inline>
+        </w:drawing>
+      </w:r>
+    </w:p>
+    <w:p>
+      <w:pPr>
+        <w:rPr>
+          <w:sz w:val="28"/>
+          <w:szCs w:val="28"/>
+        </w:rPr>
+      </w:pPr>
+      <w:r>
+        <w:rPr>
+          <w:noProof/>
+        </w:rPr>
+        <w:lastRenderedPageBreak/>
+        <w:drawing>
+          <wp:inline distT="0" distB="0" distL="0" distR="0" wp14:anchorId="11D6DC80" wp14:editId="2FF41490">
+            <wp:extent cx="5943600" cy="3341370"/>
+            <wp:effectExtent l="0" t="0" r="0" b="0"/>
+            <wp:docPr id="9" name="Picture 9"/>
+            <wp:cNvGraphicFramePr>
+              <a:graphicFrameLocks xmlns:a="http://schemas.openxmlformats.org/drawingml/2006/main" noChangeAspect="1"/>
+            </wp:cNvGraphicFramePr>
+            <a:graphic xmlns:a="http://schemas.openxmlformats.org/drawingml/2006/main">
+              <a:graphicData uri="http://schemas.openxmlformats.org/drawingml/2006/picture">
+                <pic:pic xmlns:pic="http://schemas.openxmlformats.org/drawingml/2006/picture">
+                  <pic:nvPicPr>
+                    <pic:cNvPr id="0" name="Picture 7"/>
+                    <pic:cNvPicPr>
+                      <a:picLocks noChangeAspect="1" noChangeArrowheads="1"/>
+                    </pic:cNvPicPr>
+                  </pic:nvPicPr>
+                  <pic:blipFill>
+                    <a:blip r:embed="rId13">
+                      <a:extLst>
+                        <a:ext uri="{28A0092B-C50C-407E-A947-70E740481C1C}">
+                          <a14:useLocalDpi xmlns:a14="http://schemas.microsoft.com/office/drawing/2010/main" val="0"/>
+                        </a:ext>
+                      </a:extLst>
+                    </a:blip>
+                    <a:srcRect/>
+                    <a:stretch>
+                      <a:fillRect/>
+                    </a:stretch>
+                  </pic:blipFill>
+                  <pic:spPr bwMode="auto">
+                    <a:xfrm>
+                      <a:off x="0" y="0"/>
+                      <a:ext cx="5943600" cy="3341370"/>
+                    </a:xfrm>
+                    <a:prstGeom prst="rect">
+                      <a:avLst/>
+                    </a:prstGeom>
+                    <a:noFill/>
+                    <a:ln>
+                      <a:noFill/>
+                    </a:ln>
+                  </pic:spPr>
+                </pic:pic>
+              </a:graphicData>
+            </a:graphic>
+          </wp:inline>
+        </w:drawing>
+      </w:r>
+    </w:p>
+    <w:p>
+      <w:pPr>
+        <w:rPr>
+          <w:sz w:val="28"/>
+          <w:szCs w:val="28"/>
+        </w:rPr>
+      </w:pPr>
+      <w:r>
+        <w:rPr>
+          <w:noProof/>
+        </w:rPr>
+        <w:drawing>
+          <wp:inline distT="0" distB="0" distL="0" distR="0" wp14:anchorId="1CAC7FA6" wp14:editId="648C76D0">
+            <wp:extent cx="5943600" cy="3341370"/>
+            <wp:effectExtent l="0" t="0" r="0" b="0"/>
+            <wp:docPr id="10" name="Picture 10"/>
+            <wp:cNvGraphicFramePr>
+              <a:graphicFrameLocks xmlns:a="http://schemas.openxmlformats.org/drawingml/2006/main" noChangeAspect="1"/>
+            </wp:cNvGraphicFramePr>
+            <a:graphic xmlns:a="http://schemas.openxmlformats.org/drawingml/2006/main">
+              <a:graphicData uri="http://schemas.openxmlformats.org/drawingml/2006/picture">
+                <pic:pic xmlns:pic="http://schemas.openxmlformats.org/drawingml/2006/picture">
+                  <pic:nvPicPr>
+                    <pic:cNvPr id="0" name="Picture 9"/>
+                    <pic:cNvPicPr>
+                      <a:picLocks noChangeAspect="1" noChangeArrowheads="1"/>
+                    </pic:cNvPicPr>
+                  </pic:nvPicPr>
+                  <pic:blipFill>
+                    <a:blip r:embed="rId14">
+                      <a:extLst>
+                        <a:ext uri="{28A0092B-C50C-407E-A947-70E740481C1C}">
+                          <a14:useLocalDpi xmlns:a14="http://schemas.microsoft.com/office/drawing/2010/main" val="0"/>
+                        </a:ext>
+                      </a:extLst>
+                    </a:blip>
+                    <a:srcRect/>
+                    <a:stretch>
+                      <a:fillRect/>
+                    </a:stretch>
+                  </pic:blipFill>
+                  <pic:spPr bwMode="auto">
+                    <a:xfrm>
+                      <a:off x="0" y="0"/>
+                      <a:ext cx="5943600" cy="3341370"/>
+                    </a:xfrm>
+                    <a:prstGeom prst="rect">
+                      <a:avLst/>
+                    </a:prstGeom>
+                    <a:noFill/>
+                    <a:ln>
+                      <a:noFill/>
+                    </a:ln>
+                  </pic:spPr>
+                </pic:pic>
+              </a:graphicData>
+            </a:graphic>
+          </wp:inline>
+        </w:drawing>
+      </w:r>
+    </w:p>
+    <w:p>
+      <w:pPr>
+        <w:rPr>
+          <w:sz w:val="28"/>
+          <w:szCs w:val="28"/>
+        </w:rPr>
+      </w:pPr>
+    </w:p>
+    <w:p>
+      <w:pPr>
+        <w:rPr>
+          <w:sz w:val="28"/>
+          <w:szCs w:val="28"/>
+        </w:rPr>
+      </w:pPr>
+      <w:r>
+        <w:rPr>
+          <w:sz w:val="28"/>
+          <w:szCs w:val="28"/>
+        </w:rPr>
+        <w:t xml:space="preserve">6. </w:t>
+      </w:r>
+    </w:p>
     <w:sectPr>
       <w:pgSz w:w="12240" w:h="15840"/>
       <w:pgMar w:top="1440" w:right="1440" w:bottom="1440" w:left="1440" w:header="720" w:footer="720" w:gutter="0"/>
@@ -435,6 +1016,95 @@
 <file path=word/numbering.xml><?xml version="1.0" encoding="utf-8"?>
 <w:numbering xmlns:wpc="http://schemas.microsoft.com/office/word/2010/wordprocessingCanvas" xmlns:cx="http://schemas.microsoft.com/office/drawing/2014/chartex" xmlns:cx1="http://schemas.microsoft.com/office/drawing/2015/9/8/chartex" xmlns:cx2="http://schemas.microsoft.com/office/drawing/2015/10/21/chartex" xmlns:cx3="http://schemas.microsoft.com/office/drawing/2016/5/9/chartex" xmlns:cx4="http://schemas.microsoft.com/office/drawing/2016/5/10/chartex" xmlns:cx5="http://schemas.microsoft.com/office/drawing/2016/5/11/chartex" xmlns:cx6="http://schemas.microsoft.com/office/drawing/2016/5/12/chartex" xmlns:cx7="http://schemas.microsoft.com/office/drawing/2016/5/13/chartex" xmlns:cx8="http://schemas.microsoft.com/office/drawing/2016/5/14/chartex" xmlns:mc="http://schemas.openxmlformats.org/markup-compatibility/2006" xmlns:aink="http://schemas.microsoft.com/office/drawing/2016/ink" xmlns:am3d="http://schemas.microsoft.com/office/drawing/2017/model3d" xmlns:o="urn:schemas-microsoft-com:office:office" xmlns:r="http://schemas.openxmlformats.org/officeDocument/2006/relationships" xmlns:m="http://schemas.openxmlformats.org/officeDocument/2006/math" xmlns:v="urn:schemas-microsoft-com:vml" xmlns:wp14="http://schemas.microsoft.com/office/word/2010/wordprocessingDrawing" xmlns:wp="http://schemas.openxmlformats.org/drawingml/2006/wordprocessingDrawing" xmlns:w10="urn:schemas-microsoft-com:office:word" xmlns:w="http://schemas.openxmlformats.org/wordprocessingml/2006/main" xmlns:w14="http://schemas.microsoft.com/office/word/2010/wordml" xmlns:w15="http://schemas.microsoft.com/office/word/2012/wordml" xmlns:w16cex="http://schemas.microsoft.com/office/word/2018/wordml/cex" xmlns:w16cid="http://schemas.microsoft.com/office/word/2016/wordml/cid" xmlns:w16="http://schemas.microsoft.com/office/word/2018/wordml" xmlns:w16se="http://schemas.microsoft.com/office/word/2015/wordml/symex" xmlns:wpg="http://schemas.microsoft.com/office/word/2010/wordprocessingGroup" xmlns:wpi="http://schemas.microsoft.com/office/word/2010/wordprocessingInk" xmlns:wne="http://schemas.microsoft.com/office/word/2006/wordml" xmlns:wps="http://schemas.microsoft.com/office/word/2010/wordprocessingShape" mc:Ignorable="w14 w15 w16se w16cid w16 w16cex wp14">
   <w:abstractNum w:abstractNumId="0" w15:restartNumberingAfterBreak="0">
+    <w:nsid w:val="16F02704"/>
+    <w:multiLevelType w:val="hybridMultilevel"/>
+    <w:tmpl w:val="A49ED176"/>
+    <w:lvl w:ilvl="0" w:tplc="04090011">
+      <w:start w:val="1"/>
+      <w:numFmt w:val="decimal"/>
+      <w:lvlText w:val="%1)"/>
+      <w:lvlJc w:val="left"/>
+      <w:pPr>
+        <w:ind w:left="720" w:hanging="360"/>
+      </w:pPr>
+      <w:rPr>
+        <w:rFonts w:hint="default"/>
+      </w:rPr>
+    </w:lvl>
+    <w:lvl w:ilvl="1" w:tplc="04090019" w:tentative="1">
+      <w:start w:val="1"/>
+      <w:numFmt w:val="lowerLetter"/>
+      <w:lvlText w:val="%2."/>
+      <w:lvlJc w:val="left"/>
+      <w:pPr>
+        <w:ind w:left="1440" w:hanging="360"/>
+      </w:pPr>
+    </w:lvl>
+    <w:lvl w:ilvl="2" w:tplc="0409001B" w:tentative="1">
+      <w:start w:val="1"/>
+      <w:numFmt w:val="lowerRoman"/>
+      <w:lvlText w:val="%3."/>
+      <w:lvlJc w:val="right"/>
+      <w:pPr>
+        <w:ind w:left="2160" w:hanging="180"/>
+      </w:pPr>
+    </w:lvl>
+    <w:lvl w:ilvl="3" w:tplc="0409000F" w:tentative="1">
+      <w:start w:val="1"/>
+      <w:numFmt w:val="decimal"/>
+      <w:lvlText w:val="%4."/>
+      <w:lvlJc w:val="left"/>
+      <w:pPr>
+        <w:ind w:left="2880" w:hanging="360"/>
+      </w:pPr>
+    </w:lvl>
+    <w:lvl w:ilvl="4" w:tplc="04090019" w:tentative="1">
+      <w:start w:val="1"/>
+      <w:numFmt w:val="lowerLetter"/>
+      <w:lvlText w:val="%5."/>
+      <w:lvlJc w:val="left"/>
+      <w:pPr>
+        <w:ind w:left="3600" w:hanging="360"/>
+      </w:pPr>
+    </w:lvl>
+    <w:lvl w:ilvl="5" w:tplc="0409001B" w:tentative="1">
+      <w:start w:val="1"/>
+      <w:numFmt w:val="lowerRoman"/>
+      <w:lvlText w:val="%6."/>
+      <w:lvlJc w:val="right"/>
+      <w:pPr>
+        <w:ind w:left="4320" w:hanging="180"/>
+      </w:pPr>
+    </w:lvl>
+    <w:lvl w:ilvl="6" w:tplc="0409000F" w:tentative="1">
+      <w:start w:val="1"/>
+      <w:numFmt w:val="decimal"/>
+      <w:lvlText w:val="%7."/>
+      <w:lvlJc w:val="left"/>
+      <w:pPr>
+        <w:ind w:left="5040" w:hanging="360"/>
+      </w:pPr>
+    </w:lvl>
+    <w:lvl w:ilvl="7" w:tplc="04090019" w:tentative="1">
+      <w:start w:val="1"/>
+      <w:numFmt w:val="lowerLetter"/>
+      <w:lvlText w:val="%8."/>
+      <w:lvlJc w:val="left"/>
+      <w:pPr>
+        <w:ind w:left="5760" w:hanging="360"/>
+      </w:pPr>
+    </w:lvl>
+    <w:lvl w:ilvl="8" w:tplc="0409001B" w:tentative="1">
+      <w:start w:val="1"/>
+      <w:numFmt w:val="lowerRoman"/>
+      <w:lvlText w:val="%9."/>
+      <w:lvlJc w:val="right"/>
+      <w:pPr>
+        <w:ind w:left="6480" w:hanging="180"/>
+      </w:pPr>
+    </w:lvl>
+  </w:abstractNum>
+  <w:abstractNum w:abstractNumId="1" w15:restartNumberingAfterBreak="0">
     <w:nsid w:val="6C2E78F1"/>
     <w:multiLevelType w:val="hybridMultilevel"/>
     <w:tmpl w:val="C0E4704E"/>
@@ -521,6 +1191,9 @@
     </w:lvl>
   </w:abstractNum>
   <w:num w:numId="1">
+    <w:abstractNumId w:val="1"/>
+  </w:num>
+  <w:num w:numId="2">
     <w:abstractNumId w:val="0"/>
   </w:num>
 </w:numbering>

</xml_diff>

<commit_message>
Updated refactor for attack method in hero/monster
7 refactors done
</commit_message>
<xml_diff>
--- a/Results.docx
+++ b/Results.docx
@@ -1113,6 +1113,181 @@
         </w:rPr>
         <w:lastRenderedPageBreak/>
         <w:t xml:space="preserve">7. </w:t>
+      </w:r>
+      <w:r>
+        <w:rPr>
+          <w:sz w:val="28"/>
+          <w:szCs w:val="28"/>
+        </w:rPr>
+        <w:t xml:space="preserve">Put the call to </w:t>
+      </w:r>
+      <w:proofErr w:type="spellStart"/>
+      <w:r>
+        <w:rPr>
+          <w:sz w:val="28"/>
+          <w:szCs w:val="28"/>
+        </w:rPr>
+        <w:t>battlechoices</w:t>
+      </w:r>
+      <w:proofErr w:type="spellEnd"/>
+      <w:r>
+        <w:rPr>
+          <w:sz w:val="28"/>
+          <w:szCs w:val="28"/>
+        </w:rPr>
+        <w:t xml:space="preserve"> and the chance to perform special (for monster) into the Hero and Monster classes with an override for attack. That way from the main program they will only have to call attack on the </w:t>
+      </w:r>
+      <w:proofErr w:type="spellStart"/>
+      <w:r>
+        <w:rPr>
+          <w:sz w:val="28"/>
+          <w:szCs w:val="28"/>
+        </w:rPr>
+        <w:t>dungeoncharacter</w:t>
+      </w:r>
+      <w:proofErr w:type="spellEnd"/>
+      <w:r>
+        <w:rPr>
+          <w:sz w:val="28"/>
+          <w:szCs w:val="28"/>
+        </w:rPr>
+        <w:t xml:space="preserve"> and not specifically </w:t>
+      </w:r>
+      <w:proofErr w:type="spellStart"/>
+      <w:r>
+        <w:rPr>
+          <w:sz w:val="28"/>
+          <w:szCs w:val="28"/>
+        </w:rPr>
+        <w:t>battlechoices</w:t>
+      </w:r>
+      <w:proofErr w:type="spellEnd"/>
+      <w:r>
+        <w:rPr>
+          <w:sz w:val="28"/>
+          <w:szCs w:val="28"/>
+        </w:rPr>
+        <w:t xml:space="preserve">. This is also how the monster may use its special. </w:t>
+      </w:r>
+    </w:p>
+    <w:p>
+      <w:pPr>
+        <w:rPr>
+          <w:sz w:val="28"/>
+          <w:szCs w:val="28"/>
+        </w:rPr>
+      </w:pPr>
+      <w:r>
+        <w:rPr>
+          <w:noProof/>
+        </w:rPr>
+        <w:drawing>
+          <wp:inline distT="0" distB="0" distL="0" distR="0" wp14:anchorId="78C6AD5E" wp14:editId="5F13738E">
+            <wp:extent cx="5943600" cy="2571750"/>
+            <wp:effectExtent l="0" t="0" r="0" b="0"/>
+            <wp:docPr id="12" name="Picture 12"/>
+            <wp:cNvGraphicFramePr>
+              <a:graphicFrameLocks xmlns:a="http://schemas.openxmlformats.org/drawingml/2006/main" noChangeAspect="1"/>
+            </wp:cNvGraphicFramePr>
+            <a:graphic xmlns:a="http://schemas.openxmlformats.org/drawingml/2006/main">
+              <a:graphicData uri="http://schemas.openxmlformats.org/drawingml/2006/picture">
+                <pic:pic xmlns:pic="http://schemas.openxmlformats.org/drawingml/2006/picture">
+                  <pic:nvPicPr>
+                    <pic:cNvPr id="1" name=""/>
+                    <pic:cNvPicPr/>
+                  </pic:nvPicPr>
+                  <pic:blipFill>
+                    <a:blip r:embed="rId16"/>
+                    <a:stretch>
+                      <a:fillRect/>
+                    </a:stretch>
+                  </pic:blipFill>
+                  <pic:spPr>
+                    <a:xfrm>
+                      <a:off x="0" y="0"/>
+                      <a:ext cx="5943600" cy="2571750"/>
+                    </a:xfrm>
+                    <a:prstGeom prst="rect">
+                      <a:avLst/>
+                    </a:prstGeom>
+                  </pic:spPr>
+                </pic:pic>
+              </a:graphicData>
+            </a:graphic>
+          </wp:inline>
+        </w:drawing>
+      </w:r>
+    </w:p>
+    <w:p>
+      <w:pPr>
+        <w:rPr>
+          <w:sz w:val="28"/>
+          <w:szCs w:val="28"/>
+        </w:rPr>
+      </w:pPr>
+      <w:r>
+        <w:rPr>
+          <w:noProof/>
+        </w:rPr>
+        <w:drawing>
+          <wp:inline distT="0" distB="0" distL="0" distR="0" wp14:anchorId="29D4C214" wp14:editId="4C71F99E">
+            <wp:extent cx="5943600" cy="4110990"/>
+            <wp:effectExtent l="0" t="0" r="0" b="3810"/>
+            <wp:docPr id="13" name="Picture 13"/>
+            <wp:cNvGraphicFramePr>
+              <a:graphicFrameLocks xmlns:a="http://schemas.openxmlformats.org/drawingml/2006/main" noChangeAspect="1"/>
+            </wp:cNvGraphicFramePr>
+            <a:graphic xmlns:a="http://schemas.openxmlformats.org/drawingml/2006/main">
+              <a:graphicData uri="http://schemas.openxmlformats.org/drawingml/2006/picture">
+                <pic:pic xmlns:pic="http://schemas.openxmlformats.org/drawingml/2006/picture">
+                  <pic:nvPicPr>
+                    <pic:cNvPr id="1" name=""/>
+                    <pic:cNvPicPr/>
+                  </pic:nvPicPr>
+                  <pic:blipFill>
+                    <a:blip r:embed="rId17"/>
+                    <a:stretch>
+                      <a:fillRect/>
+                    </a:stretch>
+                  </pic:blipFill>
+                  <pic:spPr>
+                    <a:xfrm>
+                      <a:off x="0" y="0"/>
+                      <a:ext cx="5943600" cy="4110990"/>
+                    </a:xfrm>
+                    <a:prstGeom prst="rect">
+                      <a:avLst/>
+                    </a:prstGeom>
+                  </pic:spPr>
+                </pic:pic>
+              </a:graphicData>
+            </a:graphic>
+          </wp:inline>
+        </w:drawing>
+      </w:r>
+    </w:p>
+    <w:p>
+      <w:pPr>
+        <w:rPr>
+          <w:sz w:val="28"/>
+          <w:szCs w:val="28"/>
+        </w:rPr>
+      </w:pPr>
+    </w:p>
+    <w:p>
+      <w:pPr>
+        <w:rPr>
+          <w:sz w:val="28"/>
+          <w:szCs w:val="28"/>
+        </w:rPr>
+      </w:pPr>
+      <w:r>
+        <w:rPr>
+          <w:sz w:val="28"/>
+          <w:szCs w:val="28"/>
+        </w:rPr>
+        <w:lastRenderedPageBreak/>
+        <w:t xml:space="preserve">8. </w:t>
       </w:r>
     </w:p>
     <w:sectPr>

</xml_diff>

<commit_message>
Edited NewDungeon class so it works
Reverted the main back to normal for testing reasons
</commit_message>
<xml_diff>
--- a/Results.docx
+++ b/Results.docx
@@ -29,17 +29,8 @@
           <w:sz w:val="28"/>
           <w:szCs w:val="28"/>
         </w:rPr>
-        <w:t xml:space="preserve">Sean </w:t>
-      </w:r>
-      <w:proofErr w:type="spellStart"/>
-      <w:r>
-        <w:rPr>
-          <w:sz w:val="28"/>
-          <w:szCs w:val="28"/>
-        </w:rPr>
-        <w:t>Zahller</w:t>
-      </w:r>
-      <w:proofErr w:type="spellEnd"/>
+        <w:t>Sean Zahller</w:t>
+      </w:r>
     </w:p>
     <w:p>
       <w:pPr>
@@ -198,39 +189,7 @@
           <w:sz w:val="28"/>
           <w:szCs w:val="28"/>
         </w:rPr>
-        <w:t xml:space="preserve">. Moved special attacks from normal class to </w:t>
-      </w:r>
-      <w:proofErr w:type="spellStart"/>
-      <w:r>
-        <w:rPr>
-          <w:sz w:val="28"/>
-          <w:szCs w:val="28"/>
-        </w:rPr>
-        <w:t>dungeoncharacter</w:t>
-      </w:r>
-      <w:proofErr w:type="spellEnd"/>
-      <w:r>
-        <w:rPr>
-          <w:sz w:val="28"/>
-          <w:szCs w:val="28"/>
-        </w:rPr>
-        <w:t xml:space="preserve">, which calls the </w:t>
-      </w:r>
-      <w:proofErr w:type="spellStart"/>
-      <w:r>
-        <w:rPr>
-          <w:sz w:val="28"/>
-          <w:szCs w:val="28"/>
-        </w:rPr>
-        <w:t>SpecialAttack</w:t>
-      </w:r>
-      <w:proofErr w:type="spellEnd"/>
-      <w:r>
-        <w:rPr>
-          <w:sz w:val="28"/>
-          <w:szCs w:val="28"/>
-        </w:rPr>
-        <w:t xml:space="preserve"> class’s attack method</w:t>
+        <w:t>. Moved special attacks from normal class to dungeoncharacter, which calls the SpecialAttack class’s attack method</w:t>
       </w:r>
     </w:p>
     <w:p>
@@ -326,23 +285,7 @@
           <w:sz w:val="28"/>
           <w:szCs w:val="28"/>
         </w:rPr>
-        <w:t xml:space="preserve">Added potions and pillars to hero class with </w:t>
-      </w:r>
-      <w:proofErr w:type="spellStart"/>
-      <w:r>
-        <w:rPr>
-          <w:sz w:val="28"/>
-          <w:szCs w:val="28"/>
-        </w:rPr>
-        <w:t>tostring</w:t>
-      </w:r>
-      <w:proofErr w:type="spellEnd"/>
-      <w:r>
-        <w:rPr>
-          <w:sz w:val="28"/>
-          <w:szCs w:val="28"/>
-        </w:rPr>
-        <w:t xml:space="preserve"> method</w:t>
+        <w:t>Added potions and pillars to hero class with tostring method</w:t>
       </w:r>
     </w:p>
     <w:p>
@@ -428,46 +371,14 @@
           <w:sz w:val="28"/>
           <w:szCs w:val="28"/>
         </w:rPr>
-        <w:t xml:space="preserve"> Put </w:t>
-      </w:r>
-      <w:proofErr w:type="spellStart"/>
-      <w:r>
-        <w:rPr>
-          <w:sz w:val="28"/>
-          <w:szCs w:val="28"/>
-        </w:rPr>
-        <w:t>BattleChoices</w:t>
-      </w:r>
-      <w:proofErr w:type="spellEnd"/>
-      <w:r>
-        <w:rPr>
-          <w:sz w:val="28"/>
-          <w:szCs w:val="28"/>
-        </w:rPr>
-        <w:t xml:space="preserve"> up into hero class </w:t>
-      </w:r>
-      <w:r>
-        <w:rPr>
-          <w:sz w:val="28"/>
-          <w:szCs w:val="28"/>
-        </w:rPr>
-        <w:t xml:space="preserve">referencing the </w:t>
-      </w:r>
-      <w:proofErr w:type="spellStart"/>
-      <w:r>
-        <w:rPr>
-          <w:sz w:val="28"/>
-          <w:szCs w:val="28"/>
-        </w:rPr>
-        <w:t>specialAttack</w:t>
-      </w:r>
-      <w:proofErr w:type="spellEnd"/>
-      <w:r>
-        <w:rPr>
-          <w:sz w:val="28"/>
-          <w:szCs w:val="28"/>
-        </w:rPr>
-        <w:t xml:space="preserve"> class’s name for the menu </w:t>
+        <w:t xml:space="preserve"> Put BattleChoices up into hero class </w:t>
+      </w:r>
+      <w:r>
+        <w:rPr>
+          <w:sz w:val="28"/>
+          <w:szCs w:val="28"/>
+        </w:rPr>
+        <w:t xml:space="preserve">referencing the specialAttack class’s name for the menu </w:t>
       </w:r>
     </w:p>
     <w:p>
@@ -546,6 +457,7 @@
           <w:sz w:val="28"/>
           <w:szCs w:val="28"/>
         </w:rPr>
+        <w:lastRenderedPageBreak/>
         <w:t xml:space="preserve">5. </w:t>
       </w:r>
       <w:r>
@@ -553,65 +465,15 @@
           <w:sz w:val="28"/>
           <w:szCs w:val="28"/>
         </w:rPr>
-        <w:t xml:space="preserve">Created the following classes: Goblin(Monster), </w:t>
-      </w:r>
-      <w:proofErr w:type="spellStart"/>
-      <w:r>
-        <w:rPr>
-          <w:sz w:val="28"/>
-          <w:szCs w:val="28"/>
-        </w:rPr>
-        <w:t>GoblinAttack</w:t>
-      </w:r>
-      <w:proofErr w:type="spellEnd"/>
-      <w:r>
-        <w:rPr>
-          <w:sz w:val="28"/>
-          <w:szCs w:val="28"/>
-        </w:rPr>
-        <w:t xml:space="preserve"> Barbarian(Hero), </w:t>
-      </w:r>
-      <w:proofErr w:type="spellStart"/>
-      <w:r>
-        <w:rPr>
-          <w:sz w:val="28"/>
-          <w:szCs w:val="28"/>
-        </w:rPr>
-        <w:t>BarbarianAttack</w:t>
-      </w:r>
-      <w:proofErr w:type="spellEnd"/>
-      <w:r>
-        <w:rPr>
-          <w:sz w:val="28"/>
-          <w:szCs w:val="28"/>
-        </w:rPr>
-        <w:t xml:space="preserve">, Dragon(Monster), </w:t>
-      </w:r>
-      <w:proofErr w:type="spellStart"/>
-      <w:r>
-        <w:rPr>
-          <w:sz w:val="28"/>
-          <w:szCs w:val="28"/>
-        </w:rPr>
-        <w:t>DragonAttack</w:t>
-      </w:r>
-      <w:proofErr w:type="spellEnd"/>
-      <w:r>
-        <w:rPr>
-          <w:sz w:val="28"/>
-          <w:szCs w:val="28"/>
-        </w:rPr>
-        <w:t xml:space="preserve">, Rogue (Hero), </w:t>
-      </w:r>
-      <w:proofErr w:type="spellStart"/>
-      <w:r>
-        <w:rPr>
-          <w:sz w:val="28"/>
-          <w:szCs w:val="28"/>
-        </w:rPr>
-        <w:t>RogueAttack</w:t>
-      </w:r>
-      <w:proofErr w:type="spellEnd"/>
+        <w:t>Created the following classes: Goblin(Monster), GoblinAttack Barbarian(Hero), BarbarianAttack, Dragon(Monster), DragonAttack</w:t>
+      </w:r>
+      <w:r>
+        <w:rPr>
+          <w:sz w:val="28"/>
+          <w:szCs w:val="28"/>
+        </w:rPr>
+        <w:t>, Rogue (Hero), RogueAttack</w:t>
+      </w:r>
     </w:p>
     <w:p>
       <w:pPr>
@@ -744,6 +606,7 @@
         <w:rPr>
           <w:noProof/>
         </w:rPr>
+        <w:lastRenderedPageBreak/>
         <w:drawing>
           <wp:inline distT="0" distB="0" distL="0" distR="0" wp14:anchorId="4AF9BE10" wp14:editId="01B09770">
             <wp:extent cx="5943600" cy="3341370"/>
@@ -866,6 +729,7 @@
         <w:rPr>
           <w:noProof/>
         </w:rPr>
+        <w:lastRenderedPageBreak/>
         <w:drawing>
           <wp:inline distT="0" distB="0" distL="0" distR="0" wp14:anchorId="11D6DC80" wp14:editId="2FF41490">
             <wp:extent cx="5943600" cy="3341370"/>
@@ -1021,6 +885,7 @@
           <w:sz w:val="28"/>
           <w:szCs w:val="28"/>
         </w:rPr>
+        <w:lastRenderedPageBreak/>
         <w:t xml:space="preserve">6. </w:t>
       </w:r>
       <w:r>
@@ -1107,6 +972,7 @@
           <w:sz w:val="28"/>
           <w:szCs w:val="28"/>
         </w:rPr>
+        <w:lastRenderedPageBreak/>
         <w:t xml:space="preserve">7. </w:t>
       </w:r>
       <w:r>
@@ -1114,55 +980,7 @@
           <w:sz w:val="28"/>
           <w:szCs w:val="28"/>
         </w:rPr>
-        <w:t xml:space="preserve">Put the call to </w:t>
-      </w:r>
-      <w:proofErr w:type="spellStart"/>
-      <w:r>
-        <w:rPr>
-          <w:sz w:val="28"/>
-          <w:szCs w:val="28"/>
-        </w:rPr>
-        <w:t>battlechoices</w:t>
-      </w:r>
-      <w:proofErr w:type="spellEnd"/>
-      <w:r>
-        <w:rPr>
-          <w:sz w:val="28"/>
-          <w:szCs w:val="28"/>
-        </w:rPr>
-        <w:t xml:space="preserve"> and the chance to perform special (for monster) into the Hero and Monster classes with an override for attack. That way from the main program they will only have to call attack on the </w:t>
-      </w:r>
-      <w:proofErr w:type="spellStart"/>
-      <w:r>
-        <w:rPr>
-          <w:sz w:val="28"/>
-          <w:szCs w:val="28"/>
-        </w:rPr>
-        <w:t>dungeoncharacter</w:t>
-      </w:r>
-      <w:proofErr w:type="spellEnd"/>
-      <w:r>
-        <w:rPr>
-          <w:sz w:val="28"/>
-          <w:szCs w:val="28"/>
-        </w:rPr>
-        <w:t xml:space="preserve"> and not specifically </w:t>
-      </w:r>
-      <w:proofErr w:type="spellStart"/>
-      <w:r>
-        <w:rPr>
-          <w:sz w:val="28"/>
-          <w:szCs w:val="28"/>
-        </w:rPr>
-        <w:t>battlechoices</w:t>
-      </w:r>
-      <w:proofErr w:type="spellEnd"/>
-      <w:r>
-        <w:rPr>
-          <w:sz w:val="28"/>
-          <w:szCs w:val="28"/>
-        </w:rPr>
-        <w:t xml:space="preserve">. This is also how the monster may use its special. </w:t>
+        <w:t xml:space="preserve">Put the call to battlechoices and the chance to perform special (for monster) into the Hero and Monster classes with an override for attack. That way from the main program they will only have to call attack on the dungeoncharacter and not specifically battlechoices. This is also how the monster may use its special. </w:t>
       </w:r>
     </w:p>
     <w:p>
@@ -1281,6 +1099,7 @@
           <w:sz w:val="28"/>
           <w:szCs w:val="28"/>
         </w:rPr>
+        <w:lastRenderedPageBreak/>
         <w:t xml:space="preserve">8. </w:t>
       </w:r>
       <w:r>
@@ -1288,24 +1107,37 @@
           <w:sz w:val="28"/>
           <w:szCs w:val="28"/>
         </w:rPr>
-        <w:t>Added 4 methods to the Dungeon class</w:t>
-      </w:r>
-    </w:p>
-    <w:p>
-      <w:pPr>
-        <w:rPr>
-          <w:sz w:val="28"/>
-          <w:szCs w:val="28"/>
-        </w:rPr>
-      </w:pPr>
-      <w:r>
-        <w:rPr>
-          <w:sz w:val="28"/>
-          <w:szCs w:val="28"/>
-        </w:rPr>
-        <w:t xml:space="preserve">1. </w:t>
-      </w:r>
-      <w:proofErr w:type="spellStart"/>
+        <w:t xml:space="preserve">Added 4 methods to the </w:t>
+      </w:r>
+      <w:r>
+        <w:rPr>
+          <w:sz w:val="28"/>
+          <w:szCs w:val="28"/>
+        </w:rPr>
+        <w:t>New</w:t>
+      </w:r>
+      <w:r>
+        <w:rPr>
+          <w:sz w:val="28"/>
+          <w:szCs w:val="28"/>
+        </w:rPr>
+        <w:t>Dungeon class</w:t>
+      </w:r>
+      <w:r>
+        <w:rPr>
+          <w:sz w:val="28"/>
+          <w:szCs w:val="28"/>
+        </w:rPr>
+        <w:t xml:space="preserve"> in project spec</w:t>
+      </w:r>
+    </w:p>
+    <w:p>
+      <w:pPr>
+        <w:rPr>
+          <w:sz w:val="28"/>
+          <w:szCs w:val="28"/>
+        </w:rPr>
+      </w:pPr>
       <w:r>
         <w:rPr>
           <w:sz w:val="28"/>
@@ -1313,7 +1145,13 @@
         </w:rPr>
         <w:t>makeRooms</w:t>
       </w:r>
-      <w:proofErr w:type="spellEnd"/>
+      <w:r>
+        <w:rPr>
+          <w:sz w:val="28"/>
+          <w:szCs w:val="28"/>
+        </w:rPr>
+        <w:t xml:space="preserve">  and roomSetup</w:t>
+      </w:r>
     </w:p>
     <w:p>
       <w:pPr>
@@ -1327,10 +1165,10 @@
           <w:noProof/>
         </w:rPr>
         <w:drawing>
-          <wp:inline distT="0" distB="0" distL="0" distR="0" wp14:anchorId="48113BB2" wp14:editId="582BFA26">
-            <wp:extent cx="4800600" cy="1009650"/>
+          <wp:inline distT="0" distB="0" distL="0" distR="0" wp14:anchorId="2A201F21" wp14:editId="3E3E9B38">
+            <wp:extent cx="5943600" cy="5452745"/>
             <wp:effectExtent l="0" t="0" r="0" b="0"/>
-            <wp:docPr id="14" name="Picture 14"/>
+            <wp:docPr id="19" name="Picture 19"/>
             <wp:cNvGraphicFramePr>
               <a:graphicFrameLocks xmlns:a="http://schemas.openxmlformats.org/drawingml/2006/main" noChangeAspect="1"/>
             </wp:cNvGraphicFramePr>
@@ -1350,7 +1188,7 @@
                   <pic:spPr>
                     <a:xfrm>
                       <a:off x="0" y="0"/>
-                      <a:ext cx="4800600" cy="1009650"/>
+                      <a:ext cx="5943600" cy="5452745"/>
                     </a:xfrm>
                     <a:prstGeom prst="rect">
                       <a:avLst/>
@@ -1372,43 +1210,14 @@
       </w:pPr>
       <w:r>
         <w:rPr>
-          <w:sz w:val="28"/>
-          <w:szCs w:val="28"/>
-        </w:rPr>
-        <w:t>2.</w:t>
-      </w:r>
-      <w:r>
-        <w:rPr>
           <w:noProof/>
         </w:rPr>
-        <w:t xml:space="preserve"> </w:t>
-      </w:r>
-      <w:proofErr w:type="spellStart"/>
-      <w:r>
-        <w:rPr>
-          <w:sz w:val="28"/>
-          <w:szCs w:val="28"/>
-        </w:rPr>
-        <w:t>roomSetup</w:t>
-      </w:r>
-      <w:proofErr w:type="spellEnd"/>
-    </w:p>
-    <w:p>
-      <w:pPr>
-        <w:rPr>
-          <w:sz w:val="28"/>
-          <w:szCs w:val="28"/>
-        </w:rPr>
-      </w:pPr>
-      <w:r>
-        <w:rPr>
-          <w:noProof/>
-        </w:rPr>
+        <w:lastRenderedPageBreak/>
         <w:drawing>
-          <wp:inline distT="0" distB="0" distL="0" distR="0" wp14:anchorId="7F4BAD06" wp14:editId="1539B498">
-            <wp:extent cx="4819650" cy="3571875"/>
-            <wp:effectExtent l="0" t="0" r="0" b="9525"/>
-            <wp:docPr id="15" name="Picture 15"/>
+          <wp:inline distT="0" distB="0" distL="0" distR="0" wp14:anchorId="6FE71F25" wp14:editId="34D19A27">
+            <wp:extent cx="5943600" cy="4450080"/>
+            <wp:effectExtent l="0" t="0" r="0" b="7620"/>
+            <wp:docPr id="20" name="Picture 20"/>
             <wp:cNvGraphicFramePr>
               <a:graphicFrameLocks xmlns:a="http://schemas.openxmlformats.org/drawingml/2006/main" noChangeAspect="1"/>
             </wp:cNvGraphicFramePr>
@@ -1428,7 +1237,7 @@
                   <pic:spPr>
                     <a:xfrm>
                       <a:off x="0" y="0"/>
-                      <a:ext cx="4819650" cy="3571875"/>
+                      <a:ext cx="5943600" cy="4450080"/>
                     </a:xfrm>
                     <a:prstGeom prst="rect">
                       <a:avLst/>
@@ -1448,15 +1257,38 @@
           <w:szCs w:val="28"/>
         </w:rPr>
       </w:pPr>
+    </w:p>
+    <w:p>
+      <w:pPr>
+        <w:rPr>
+          <w:sz w:val="28"/>
+          <w:szCs w:val="28"/>
+        </w:rPr>
+      </w:pPr>
+      <w:r>
+        <w:rPr>
+          <w:sz w:val="28"/>
+          <w:szCs w:val="28"/>
+        </w:rPr>
+        <w:t>3. heroLocation</w:t>
+      </w:r>
+    </w:p>
+    <w:p>
+      <w:pPr>
+        <w:rPr>
+          <w:sz w:val="28"/>
+          <w:szCs w:val="28"/>
+        </w:rPr>
+      </w:pPr>
       <w:r>
         <w:rPr>
           <w:noProof/>
         </w:rPr>
         <w:drawing>
-          <wp:inline distT="0" distB="0" distL="0" distR="0" wp14:anchorId="5662D8DD" wp14:editId="29268BB3">
-            <wp:extent cx="5534025" cy="4524375"/>
-            <wp:effectExtent l="0" t="0" r="9525" b="9525"/>
-            <wp:docPr id="16" name="Picture 16"/>
+          <wp:inline distT="0" distB="0" distL="0" distR="0" wp14:anchorId="569ACBFC" wp14:editId="0B90775D">
+            <wp:extent cx="5200650" cy="752475"/>
+            <wp:effectExtent l="0" t="0" r="0" b="9525"/>
+            <wp:docPr id="17" name="Picture 17"/>
             <wp:cNvGraphicFramePr>
               <a:graphicFrameLocks xmlns:a="http://schemas.openxmlformats.org/drawingml/2006/main" noChangeAspect="1"/>
             </wp:cNvGraphicFramePr>
@@ -1476,7 +1308,7 @@
                   <pic:spPr>
                     <a:xfrm>
                       <a:off x="0" y="0"/>
-                      <a:ext cx="5534025" cy="4524375"/>
+                      <a:ext cx="5200650" cy="752475"/>
                     </a:xfrm>
                     <a:prstGeom prst="rect">
                       <a:avLst/>
@@ -1501,17 +1333,8 @@
           <w:sz w:val="28"/>
           <w:szCs w:val="28"/>
         </w:rPr>
-        <w:t xml:space="preserve">3. </w:t>
-      </w:r>
-      <w:proofErr w:type="spellStart"/>
-      <w:r>
-        <w:rPr>
-          <w:sz w:val="28"/>
-          <w:szCs w:val="28"/>
-        </w:rPr>
-        <w:t>heroLocation</w:t>
-      </w:r>
-      <w:proofErr w:type="spellEnd"/>
+        <w:t>4. toString()</w:t>
+      </w:r>
     </w:p>
     <w:p>
       <w:pPr>
@@ -1524,11 +1347,12 @@
         <w:rPr>
           <w:noProof/>
         </w:rPr>
+        <w:lastRenderedPageBreak/>
         <w:drawing>
-          <wp:inline distT="0" distB="0" distL="0" distR="0" wp14:anchorId="569ACBFC" wp14:editId="0B90775D">
-            <wp:extent cx="5200650" cy="752475"/>
-            <wp:effectExtent l="0" t="0" r="0" b="9525"/>
-            <wp:docPr id="17" name="Picture 17"/>
+          <wp:inline distT="0" distB="0" distL="0" distR="0" wp14:anchorId="2DC3D9D1" wp14:editId="694E4735">
+            <wp:extent cx="5943600" cy="4819650"/>
+            <wp:effectExtent l="0" t="0" r="0" b="0"/>
+            <wp:docPr id="21" name="Picture 21"/>
             <wp:cNvGraphicFramePr>
               <a:graphicFrameLocks xmlns:a="http://schemas.openxmlformats.org/drawingml/2006/main" noChangeAspect="1"/>
             </wp:cNvGraphicFramePr>
@@ -1548,87 +1372,7 @@
                   <pic:spPr>
                     <a:xfrm>
                       <a:off x="0" y="0"/>
-                      <a:ext cx="5200650" cy="752475"/>
-                    </a:xfrm>
-                    <a:prstGeom prst="rect">
-                      <a:avLst/>
-                    </a:prstGeom>
-                  </pic:spPr>
-                </pic:pic>
-              </a:graphicData>
-            </a:graphic>
-          </wp:inline>
-        </w:drawing>
-      </w:r>
-    </w:p>
-    <w:p>
-      <w:pPr>
-        <w:rPr>
-          <w:sz w:val="28"/>
-          <w:szCs w:val="28"/>
-        </w:rPr>
-      </w:pPr>
-      <w:r>
-        <w:rPr>
-          <w:sz w:val="28"/>
-          <w:szCs w:val="28"/>
-        </w:rPr>
-        <w:t xml:space="preserve">4. </w:t>
-      </w:r>
-      <w:proofErr w:type="spellStart"/>
-      <w:proofErr w:type="gramStart"/>
-      <w:r>
-        <w:rPr>
-          <w:sz w:val="28"/>
-          <w:szCs w:val="28"/>
-        </w:rPr>
-        <w:t>toString</w:t>
-      </w:r>
-      <w:proofErr w:type="spellEnd"/>
-      <w:r>
-        <w:rPr>
-          <w:sz w:val="28"/>
-          <w:szCs w:val="28"/>
-        </w:rPr>
-        <w:t>(</w:t>
-      </w:r>
-      <w:proofErr w:type="gramEnd"/>
-      <w:r>
-        <w:rPr>
-          <w:sz w:val="28"/>
-          <w:szCs w:val="28"/>
-        </w:rPr>
-        <w:t>)</w:t>
-      </w:r>
-      <w:r>
-        <w:rPr>
-          <w:noProof/>
-        </w:rPr>
-        <w:drawing>
-          <wp:inline distT="0" distB="0" distL="0" distR="0" wp14:anchorId="2C392A94" wp14:editId="28233214">
-            <wp:extent cx="5695950" cy="2085975"/>
-            <wp:effectExtent l="0" t="0" r="0" b="9525"/>
-            <wp:docPr id="18" name="Picture 18"/>
-            <wp:cNvGraphicFramePr>
-              <a:graphicFrameLocks xmlns:a="http://schemas.openxmlformats.org/drawingml/2006/main" noChangeAspect="1"/>
-            </wp:cNvGraphicFramePr>
-            <a:graphic xmlns:a="http://schemas.openxmlformats.org/drawingml/2006/main">
-              <a:graphicData uri="http://schemas.openxmlformats.org/drawingml/2006/picture">
-                <pic:pic xmlns:pic="http://schemas.openxmlformats.org/drawingml/2006/picture">
-                  <pic:nvPicPr>
-                    <pic:cNvPr id="1" name=""/>
-                    <pic:cNvPicPr/>
-                  </pic:nvPicPr>
-                  <pic:blipFill>
-                    <a:blip r:embed="rId22"/>
-                    <a:stretch>
-                      <a:fillRect/>
-                    </a:stretch>
-                  </pic:blipFill>
-                  <pic:spPr>
-                    <a:xfrm>
-                      <a:off x="0" y="0"/>
-                      <a:ext cx="5695950" cy="2085975"/>
+                      <a:ext cx="5943600" cy="4819650"/>
                     </a:xfrm>
                     <a:prstGeom prst="rect">
                       <a:avLst/>

</xml_diff>

<commit_message>
Final Update TURNED IN REFACTOR
</commit_message>
<xml_diff>
--- a/Results.docx
+++ b/Results.docx
@@ -30,6 +30,21 @@
           <w:szCs w:val="28"/>
         </w:rPr>
         <w:t>Sean Zahller</w:t>
+      </w:r>
+    </w:p>
+    <w:p>
+      <w:pPr>
+        <w:rPr>
+          <w:sz w:val="28"/>
+          <w:szCs w:val="28"/>
+        </w:rPr>
+      </w:pPr>
+      <w:r>
+        <w:rPr>
+          <w:sz w:val="28"/>
+          <w:szCs w:val="28"/>
+        </w:rPr>
+        <w:t>Samuel Urcino</w:t>
       </w:r>
     </w:p>
     <w:p>
@@ -95,7 +110,7 @@
           <w:sz w:val="28"/>
           <w:szCs w:val="28"/>
         </w:rPr>
-        <w:t>Created Factories for Hero and Monster (Steven Zuelke)</w:t>
+        <w:t xml:space="preserve">Created Factories for Hero and Monster </w:t>
       </w:r>
     </w:p>
     <w:p>
@@ -204,6 +219,7 @@
         <w:rPr>
           <w:noProof/>
         </w:rPr>
+        <w:lastRenderedPageBreak/>
         <w:drawing>
           <wp:inline distT="0" distB="0" distL="0" distR="0" wp14:anchorId="58E6C9D4" wp14:editId="329731D9">
             <wp:extent cx="5943600" cy="2342515"/>
@@ -299,6 +315,7 @@
         <w:rPr>
           <w:noProof/>
         </w:rPr>
+        <w:lastRenderedPageBreak/>
         <w:drawing>
           <wp:inline distT="0" distB="0" distL="0" distR="0" wp14:anchorId="7EE55DCA" wp14:editId="5CBFF74C">
             <wp:extent cx="5943600" cy="6766560"/>
@@ -392,6 +409,7 @@
         <w:rPr>
           <w:noProof/>
         </w:rPr>
+        <w:lastRenderedPageBreak/>
         <w:drawing>
           <wp:inline distT="0" distB="0" distL="0" distR="0" wp14:anchorId="651F8FD0" wp14:editId="01EFCDB4">
             <wp:extent cx="5943600" cy="5966460"/>
@@ -457,45 +475,61 @@
           <w:sz w:val="28"/>
           <w:szCs w:val="28"/>
         </w:rPr>
+        <w:t xml:space="preserve">5. </w:t>
+      </w:r>
+      <w:r>
+        <w:rPr>
+          <w:sz w:val="28"/>
+          <w:szCs w:val="28"/>
+        </w:rPr>
+        <w:t xml:space="preserve">Created the following classes: </w:t>
+      </w:r>
+      <w:proofErr w:type="gramStart"/>
+      <w:r>
+        <w:rPr>
+          <w:sz w:val="28"/>
+          <w:szCs w:val="28"/>
+        </w:rPr>
+        <w:t>Goblin(</w:t>
+      </w:r>
+      <w:proofErr w:type="gramEnd"/>
+      <w:r>
+        <w:rPr>
+          <w:sz w:val="28"/>
+          <w:szCs w:val="28"/>
+        </w:rPr>
+        <w:t>Monster), GoblinAttack Barbarian(Hero), BarbarianAttack, Dragon(Monster), DragonAttack</w:t>
+      </w:r>
+      <w:r>
+        <w:rPr>
+          <w:sz w:val="28"/>
+          <w:szCs w:val="28"/>
+        </w:rPr>
+        <w:t>, Rogue (Hero), RogueAttack</w:t>
+      </w:r>
+    </w:p>
+    <w:p>
+      <w:pPr>
+        <w:rPr>
+          <w:sz w:val="28"/>
+          <w:szCs w:val="28"/>
+        </w:rPr>
+      </w:pPr>
+    </w:p>
+    <w:p>
+      <w:pPr>
+        <w:rPr>
+          <w:sz w:val="28"/>
+          <w:szCs w:val="28"/>
+        </w:rPr>
+      </w:pPr>
+      <w:r>
+        <w:rPr>
+          <w:noProof/>
+          <w:sz w:val="28"/>
+          <w:szCs w:val="28"/>
+        </w:rPr>
         <w:lastRenderedPageBreak/>
-        <w:t xml:space="preserve">5. </w:t>
-      </w:r>
-      <w:r>
-        <w:rPr>
-          <w:sz w:val="28"/>
-          <w:szCs w:val="28"/>
-        </w:rPr>
-        <w:t>Created the following classes: Goblin(Monster), GoblinAttack Barbarian(Hero), BarbarianAttack, Dragon(Monster), DragonAttack</w:t>
-      </w:r>
-      <w:r>
-        <w:rPr>
-          <w:sz w:val="28"/>
-          <w:szCs w:val="28"/>
-        </w:rPr>
-        <w:t>, Rogue (Hero), RogueAttack</w:t>
-      </w:r>
-    </w:p>
-    <w:p>
-      <w:pPr>
-        <w:rPr>
-          <w:sz w:val="28"/>
-          <w:szCs w:val="28"/>
-        </w:rPr>
-      </w:pPr>
-    </w:p>
-    <w:p>
-      <w:pPr>
-        <w:rPr>
-          <w:sz w:val="28"/>
-          <w:szCs w:val="28"/>
-        </w:rPr>
-      </w:pPr>
-      <w:r>
-        <w:rPr>
-          <w:noProof/>
-          <w:sz w:val="28"/>
-          <w:szCs w:val="28"/>
-        </w:rPr>
         <w:drawing>
           <wp:inline distT="0" distB="0" distL="0" distR="0" wp14:anchorId="6E20BB52" wp14:editId="40163108">
             <wp:extent cx="5943600" cy="3340378"/>
@@ -1138,6 +1172,7 @@
           <w:szCs w:val="28"/>
         </w:rPr>
       </w:pPr>
+      <w:proofErr w:type="gramStart"/>
       <w:r>
         <w:rPr>
           <w:sz w:val="28"/>
@@ -1150,7 +1185,15 @@
           <w:sz w:val="28"/>
           <w:szCs w:val="28"/>
         </w:rPr>
-        <w:t xml:space="preserve">  and roomSetup</w:t>
+        <w:t xml:space="preserve">  and</w:t>
+      </w:r>
+      <w:proofErr w:type="gramEnd"/>
+      <w:r>
+        <w:rPr>
+          <w:sz w:val="28"/>
+          <w:szCs w:val="28"/>
+        </w:rPr>
+        <w:t xml:space="preserve"> roomSetup</w:t>
       </w:r>
     </w:p>
     <w:p>
@@ -1270,7 +1313,7 @@
           <w:sz w:val="28"/>
           <w:szCs w:val="28"/>
         </w:rPr>
-        <w:t>3. heroLocation</w:t>
+        <w:t xml:space="preserve"> heroLocation</w:t>
       </w:r>
     </w:p>
     <w:p>
@@ -1328,12 +1371,21 @@
           <w:szCs w:val="28"/>
         </w:rPr>
       </w:pPr>
-      <w:r>
-        <w:rPr>
-          <w:sz w:val="28"/>
-          <w:szCs w:val="28"/>
-        </w:rPr>
-        <w:t>4. toString()</w:t>
+      <w:proofErr w:type="gramStart"/>
+      <w:r>
+        <w:rPr>
+          <w:sz w:val="28"/>
+          <w:szCs w:val="28"/>
+        </w:rPr>
+        <w:t>toString(</w:t>
+      </w:r>
+      <w:proofErr w:type="gramEnd"/>
+      <w:r>
+        <w:rPr>
+          <w:sz w:val="28"/>
+          <w:szCs w:val="28"/>
+        </w:rPr>
+        <w:t>)</w:t>
       </w:r>
     </w:p>
     <w:p>

</xml_diff>